<commit_message>
adding conclusion to report
</commit_message>
<xml_diff>
--- a/Website/Rapport.docx
+++ b/Website/Rapport.docx
@@ -174,6 +174,11 @@
         </w:rPr>
         <w:t xml:space="preserve">Pour la mod ́elisation de notre projet, nous avons suivi la m ́ethodologie de conception</w:t>
       </w:r>
+      <w:r>
+        <w:rPr>
+          <w:rtl w:val="0"/>
+        </w:rPr>
+      </w:r>
     </w:p>
     <w:p>
       <w:pPr>
@@ -275,6 +280,11 @@
         </w:rPr>
         <w:t xml:space="preserve">-Chapitre 1 intitulé specification des besoins qui pŕesente l’identification des besoins fonctionnel, non fonctionnels, les acteurs et les cas d’utilisation.</w:t>
       </w:r>
+      <w:r>
+        <w:rPr>
+          <w:rtl w:val="0"/>
+        </w:rPr>
+      </w:r>
     </w:p>
     <w:p>
       <w:pPr>
@@ -461,7 +471,7 @@
         <w:jc w:val="center"/>
         <w:rPr/>
       </w:pPr>
-      <w:bookmarkStart w:colFirst="0" w:colLast="0" w:name="_nffchali2e6r" w:id="0"/>
+      <w:bookmarkStart w:colFirst="0" w:colLast="0" w:name="_heading=h.gjdgxs" w:id="0"/>
       <w:bookmarkEnd w:id="0"/>
       <w:r>
         <w:rPr>
@@ -476,7 +486,7 @@
         <w:jc w:val="center"/>
         <w:rPr/>
       </w:pPr>
-      <w:bookmarkStart w:colFirst="0" w:colLast="0" w:name="_sd0j9cbuy820" w:id="1"/>
+      <w:bookmarkStart w:colFirst="0" w:colLast="0" w:name="_heading=h.30j0zll" w:id="1"/>
       <w:bookmarkEnd w:id="1"/>
       <w:r>
         <w:rPr>
@@ -490,7 +500,7 @@
         <w:jc w:val="center"/>
         <w:rPr/>
       </w:pPr>
-      <w:bookmarkStart w:colFirst="0" w:colLast="0" w:name="_eitv9roa79w7" w:id="2"/>
+      <w:bookmarkStart w:colFirst="0" w:colLast="0" w:name="_heading=h.1fob9te" w:id="2"/>
       <w:bookmarkEnd w:id="2"/>
       <w:r>
         <w:rPr>
@@ -520,7 +530,7 @@
         <w:pStyle w:val="Heading1"/>
         <w:rPr/>
       </w:pPr>
-      <w:bookmarkStart w:colFirst="0" w:colLast="0" w:name="_6zz4t255t0m4" w:id="3"/>
+      <w:bookmarkStart w:colFirst="0" w:colLast="0" w:name="_heading=h.3znysh7" w:id="3"/>
       <w:bookmarkEnd w:id="3"/>
       <w:r>
         <w:rPr>
@@ -609,7 +619,7 @@
         <w:pStyle w:val="Heading1"/>
         <w:rPr/>
       </w:pPr>
-      <w:bookmarkStart w:colFirst="0" w:colLast="0" w:name="_s9utai26qwg0" w:id="4"/>
+      <w:bookmarkStart w:colFirst="0" w:colLast="0" w:name="_heading=h.2et92p0" w:id="4"/>
       <w:bookmarkEnd w:id="4"/>
       <w:r>
         <w:rPr>
@@ -675,7 +685,7 @@
         <w:pStyle w:val="Heading1"/>
         <w:rPr/>
       </w:pPr>
-      <w:bookmarkStart w:colFirst="0" w:colLast="0" w:name="_rgi945puv1xk" w:id="5"/>
+      <w:bookmarkStart w:colFirst="0" w:colLast="0" w:name="_heading=h.tyjcwt" w:id="5"/>
       <w:bookmarkEnd w:id="5"/>
       <w:r>
         <w:rPr>
@@ -913,7 +923,7 @@
         <w:pStyle w:val="Heading1"/>
         <w:rPr/>
       </w:pPr>
-      <w:bookmarkStart w:colFirst="0" w:colLast="0" w:name="_lnfuvsi1l5vj" w:id="6"/>
+      <w:bookmarkStart w:colFirst="0" w:colLast="0" w:name="_heading=h.3dy6vkm" w:id="6"/>
       <w:bookmarkEnd w:id="6"/>
       <w:r>
         <w:rPr>
@@ -951,20 +961,252 @@
           <w:szCs w:val="24"/>
           <w:rtl w:val="0"/>
         </w:rPr>
-        <w:t xml:space="preserve">Les</w:t>
-      </w:r>
-      <w:r>
-        <w:rPr>
-          <w:rFonts w:ascii="Roboto" w:cs="Roboto" w:eastAsia="Roboto" w:hAnsi="Roboto"/>
-          <w:sz w:val="24"/>
-          <w:szCs w:val="24"/>
-          <w:rtl w:val="0"/>
-        </w:rPr>
-        <w:t xml:space="preserve"> cas d'utilisation sont des scénarios décrivant comment les utilisateurs interagissent avec le système pour atteindre leurs objectifs. Dans un cas d'utilisation, l'acteur est généralement celui qui déclenche l'interaction avec le système en envoyant une requête ou en déclenchant un événement.</w:t>
-      </w:r>
-    </w:p>
-    <w:p>
-      <w:pPr>
+        <w:t xml:space="preserve">Les cas d'utilisation sont des scénarios décrivant comment les utilisateurs interagissent avec le système pour atteindre leurs objectifs. Dans un cas d'utilisation, l'acteur est généralement celui qui déclenche l'interaction avec le système en envoyant une requête ou en déclenchant un événement.</w:t>
+      </w:r>
+    </w:p>
+    <w:p>
+      <w:pPr>
+        <w:rPr>
+          <w:rFonts w:ascii="Roboto" w:cs="Roboto" w:eastAsia="Roboto" w:hAnsi="Roboto"/>
+          <w:sz w:val="24"/>
+          <w:szCs w:val="24"/>
+        </w:rPr>
+      </w:pPr>
+      <w:r>
+        <w:rPr>
+          <w:rtl w:val="0"/>
+        </w:rPr>
+      </w:r>
+    </w:p>
+    <w:p>
+      <w:pPr>
+        <w:numPr>
+          <w:ilvl w:val="0"/>
+          <w:numId w:val="4"/>
+        </w:numPr>
+        <w:ind w:left="720" w:hanging="360"/>
+        <w:rPr>
+          <w:rFonts w:ascii="Roboto" w:cs="Roboto" w:eastAsia="Roboto" w:hAnsi="Roboto"/>
+          <w:sz w:val="26"/>
+          <w:szCs w:val="26"/>
+        </w:rPr>
+      </w:pPr>
+      <w:r>
+        <w:rPr>
+          <w:rFonts w:ascii="Roboto" w:cs="Roboto" w:eastAsia="Roboto" w:hAnsi="Roboto"/>
+          <w:sz w:val="26"/>
+          <w:szCs w:val="26"/>
+          <w:rtl w:val="0"/>
+        </w:rPr>
+        <w:t xml:space="preserve">Inscription : </w:t>
+      </w:r>
+    </w:p>
+    <w:p>
+      <w:pPr>
+        <w:rPr>
+          <w:rFonts w:ascii="Roboto" w:cs="Roboto" w:eastAsia="Roboto" w:hAnsi="Roboto"/>
+          <w:sz w:val="24"/>
+          <w:szCs w:val="24"/>
+        </w:rPr>
+      </w:pPr>
+      <w:r>
+        <w:rPr>
+          <w:rFonts w:ascii="Roboto" w:cs="Roboto" w:eastAsia="Roboto" w:hAnsi="Roboto"/>
+          <w:sz w:val="24"/>
+          <w:szCs w:val="24"/>
+          <w:rtl w:val="0"/>
+        </w:rPr>
+        <w:t xml:space="preserve">l’utilisateur doit s’inscrire avant de se connecter à l’application, en introduisant son email et mot de passe qui sont obligatoires pour pouvoir se connecter, ainsi que ces informations personnelles</w:t>
+      </w:r>
+    </w:p>
+    <w:p>
+      <w:pPr>
+        <w:rPr>
+          <w:rFonts w:ascii="Roboto" w:cs="Roboto" w:eastAsia="Roboto" w:hAnsi="Roboto"/>
+          <w:sz w:val="24"/>
+          <w:szCs w:val="24"/>
+        </w:rPr>
+      </w:pPr>
+      <w:r>
+        <w:rPr>
+          <w:rtl w:val="0"/>
+        </w:rPr>
+      </w:r>
+    </w:p>
+    <w:p>
+      <w:pPr>
+        <w:numPr>
+          <w:ilvl w:val="0"/>
+          <w:numId w:val="8"/>
+        </w:numPr>
+        <w:ind w:left="720" w:hanging="360"/>
+        <w:rPr>
+          <w:rFonts w:ascii="Roboto" w:cs="Roboto" w:eastAsia="Roboto" w:hAnsi="Roboto"/>
+          <w:sz w:val="26"/>
+          <w:szCs w:val="26"/>
+        </w:rPr>
+      </w:pPr>
+      <w:r>
+        <w:rPr>
+          <w:rFonts w:ascii="Roboto" w:cs="Roboto" w:eastAsia="Roboto" w:hAnsi="Roboto"/>
+          <w:sz w:val="26"/>
+          <w:szCs w:val="26"/>
+          <w:rtl w:val="0"/>
+        </w:rPr>
+        <w:t xml:space="preserve">Authentification </w:t>
+      </w:r>
+    </w:p>
+    <w:p>
+      <w:pPr>
+        <w:rPr>
+          <w:rFonts w:ascii="Roboto" w:cs="Roboto" w:eastAsia="Roboto" w:hAnsi="Roboto"/>
+          <w:sz w:val="24"/>
+          <w:szCs w:val="24"/>
+        </w:rPr>
+      </w:pPr>
+      <w:r>
+        <w:rPr>
+          <w:rFonts w:ascii="Roboto" w:cs="Roboto" w:eastAsia="Roboto" w:hAnsi="Roboto"/>
+          <w:sz w:val="24"/>
+          <w:szCs w:val="24"/>
+          <w:rtl w:val="0"/>
+        </w:rPr>
+        <w:t xml:space="preserve">L’utilisateur doit authentifier pour se connecter à l'application. Il doit utiliser l’email et le mot de passe saisi à l’inscription.</w:t>
+      </w:r>
+    </w:p>
+    <w:p>
+      <w:pPr>
+        <w:rPr>
+          <w:rFonts w:ascii="Roboto" w:cs="Roboto" w:eastAsia="Roboto" w:hAnsi="Roboto"/>
+          <w:sz w:val="24"/>
+          <w:szCs w:val="24"/>
+        </w:rPr>
+      </w:pPr>
+      <w:r>
+        <w:rPr>
+          <w:rFonts w:ascii="Roboto" w:cs="Roboto" w:eastAsia="Roboto" w:hAnsi="Roboto"/>
+          <w:sz w:val="24"/>
+          <w:szCs w:val="24"/>
+          <w:rtl w:val="0"/>
+        </w:rPr>
+        <w:t xml:space="preserve"> </w:t>
+      </w:r>
+    </w:p>
+    <w:p>
+      <w:pPr>
+        <w:numPr>
+          <w:ilvl w:val="0"/>
+          <w:numId w:val="6"/>
+        </w:numPr>
+        <w:ind w:left="720" w:hanging="360"/>
+        <w:rPr>
+          <w:rFonts w:ascii="Roboto" w:cs="Roboto" w:eastAsia="Roboto" w:hAnsi="Roboto"/>
+          <w:sz w:val="26"/>
+          <w:szCs w:val="26"/>
+        </w:rPr>
+      </w:pPr>
+      <w:r>
+        <w:rPr>
+          <w:rFonts w:ascii="Roboto" w:cs="Roboto" w:eastAsia="Roboto" w:hAnsi="Roboto"/>
+          <w:sz w:val="26"/>
+          <w:szCs w:val="26"/>
+          <w:rtl w:val="0"/>
+        </w:rPr>
+        <w:t xml:space="preserve">Gestion du profil : </w:t>
+      </w:r>
+    </w:p>
+    <w:p>
+      <w:pPr>
+        <w:rPr>
+          <w:rFonts w:ascii="Roboto" w:cs="Roboto" w:eastAsia="Roboto" w:hAnsi="Roboto"/>
+          <w:sz w:val="24"/>
+          <w:szCs w:val="24"/>
+        </w:rPr>
+      </w:pPr>
+      <w:r>
+        <w:rPr>
+          <w:rFonts w:ascii="Roboto" w:cs="Roboto" w:eastAsia="Roboto" w:hAnsi="Roboto"/>
+          <w:sz w:val="24"/>
+          <w:szCs w:val="24"/>
+          <w:rtl w:val="0"/>
+        </w:rPr>
+        <w:t xml:space="preserve">Il peut gérer son propre profil en changeant ses informations personnelles, son mot de passe, sa photo… </w:t>
+      </w:r>
+    </w:p>
+    <w:p>
+      <w:pPr>
+        <w:rPr>
+          <w:rFonts w:ascii="Roboto" w:cs="Roboto" w:eastAsia="Roboto" w:hAnsi="Roboto"/>
+          <w:sz w:val="26"/>
+          <w:szCs w:val="26"/>
+        </w:rPr>
+      </w:pPr>
+      <w:r>
+        <w:rPr>
+          <w:rtl w:val="0"/>
+        </w:rPr>
+      </w:r>
+    </w:p>
+    <w:p>
+      <w:pPr>
+        <w:numPr>
+          <w:ilvl w:val="0"/>
+          <w:numId w:val="3"/>
+        </w:numPr>
+        <w:ind w:left="720" w:hanging="360"/>
+        <w:rPr>
+          <w:rFonts w:ascii="Roboto" w:cs="Roboto" w:eastAsia="Roboto" w:hAnsi="Roboto"/>
+          <w:sz w:val="24"/>
+          <w:szCs w:val="24"/>
+          <w:u w:val="none"/>
+        </w:rPr>
+      </w:pPr>
+      <w:r>
+        <w:rPr>
+          <w:rFonts w:ascii="Roboto" w:cs="Roboto" w:eastAsia="Roboto" w:hAnsi="Roboto"/>
+          <w:sz w:val="26"/>
+          <w:szCs w:val="26"/>
+          <w:rtl w:val="0"/>
+        </w:rPr>
+        <w:t xml:space="preserve">Gestion des messages</w:t>
+      </w:r>
+      <w:r>
+        <w:rPr>
+          <w:rFonts w:ascii="Roboto" w:cs="Roboto" w:eastAsia="Roboto" w:hAnsi="Roboto"/>
+          <w:sz w:val="24"/>
+          <w:szCs w:val="24"/>
+          <w:rtl w:val="0"/>
+        </w:rPr>
+        <w:t xml:space="preserve"> :</w:t>
+      </w:r>
+      <w:r>
+        <w:rPr>
+          <w:rtl w:val="0"/>
+        </w:rPr>
+      </w:r>
+    </w:p>
+    <w:p>
+      <w:pPr>
+        <w:ind w:left="0" w:firstLine="0"/>
+        <w:rPr>
+          <w:rFonts w:ascii="Roboto" w:cs="Roboto" w:eastAsia="Roboto" w:hAnsi="Roboto"/>
+          <w:sz w:val="24"/>
+          <w:szCs w:val="24"/>
+        </w:rPr>
+      </w:pPr>
+      <w:r>
+        <w:rPr>
+          <w:rFonts w:ascii="Roboto" w:cs="Roboto" w:eastAsia="Roboto" w:hAnsi="Roboto"/>
+          <w:sz w:val="24"/>
+          <w:szCs w:val="24"/>
+          <w:rtl w:val="0"/>
+        </w:rPr>
+        <w:t xml:space="preserve">L’utilisateur peut envoyer , supprimer et modifier les messages ,il peut aussis supprimer une conversation , modifier son thème ou l'archiver</w:t>
+      </w:r>
+    </w:p>
+    <w:p>
+      <w:pPr>
+        <w:ind w:left="0" w:firstLine="0"/>
         <w:rPr>
           <w:rFonts w:ascii="Roboto" w:cs="Roboto" w:eastAsia="Roboto" w:hAnsi="Roboto"/>
           <w:sz w:val="24"/>
@@ -986,41 +1228,362 @@
         <w:ind w:left="720" w:hanging="360"/>
         <w:rPr>
           <w:rFonts w:ascii="Roboto" w:cs="Roboto" w:eastAsia="Roboto" w:hAnsi="Roboto"/>
+        </w:rPr>
+      </w:pPr>
+      <w:r>
+        <w:rPr>
+          <w:rFonts w:ascii="Roboto" w:cs="Roboto" w:eastAsia="Roboto" w:hAnsi="Roboto"/>
           <w:sz w:val="26"/>
           <w:szCs w:val="26"/>
-        </w:rPr>
-      </w:pPr>
-      <w:r>
+          <w:rtl w:val="0"/>
+        </w:rPr>
+        <w:t xml:space="preserve">Gestion des posts :</w:t>
+      </w:r>
+      <w:r>
+        <w:rPr>
+          <w:rFonts w:ascii="Roboto" w:cs="Roboto" w:eastAsia="Roboto" w:hAnsi="Roboto"/>
+          <w:color w:val="cc0000"/>
+          <w:sz w:val="24"/>
+          <w:szCs w:val="24"/>
+          <w:rtl w:val="0"/>
+        </w:rPr>
+        <w:t xml:space="preserve"> </w:t>
+      </w:r>
+      <w:r>
+        <w:rPr>
+          <w:rtl w:val="0"/>
+        </w:rPr>
+      </w:r>
+    </w:p>
+    <w:p>
+      <w:pPr>
+        <w:rPr>
+          <w:rFonts w:ascii="Roboto" w:cs="Roboto" w:eastAsia="Roboto" w:hAnsi="Roboto"/>
+          <w:sz w:val="24"/>
+          <w:szCs w:val="24"/>
+        </w:rPr>
+      </w:pPr>
+      <w:r>
+        <w:rPr>
+          <w:rFonts w:ascii="Roboto" w:cs="Roboto" w:eastAsia="Roboto" w:hAnsi="Roboto"/>
+          <w:sz w:val="24"/>
+          <w:szCs w:val="24"/>
+          <w:rtl w:val="0"/>
+        </w:rPr>
+        <w:t xml:space="preserve">L’utilisateur peut gérer ses propres posts, ajouter des Nouveaux posts, les modifier, les supprimer et voir les posts des autres utilisateurs qu'il a suivis. </w:t>
+      </w:r>
+    </w:p>
+    <w:p>
+      <w:pPr>
+        <w:rPr>
+          <w:rFonts w:ascii="Roboto" w:cs="Roboto" w:eastAsia="Roboto" w:hAnsi="Roboto"/>
+          <w:sz w:val="24"/>
+          <w:szCs w:val="24"/>
+        </w:rPr>
+      </w:pPr>
+      <w:r>
+        <w:rPr>
+          <w:rtl w:val="0"/>
+        </w:rPr>
+      </w:r>
+    </w:p>
+    <w:p>
+      <w:pPr>
+        <w:rPr>
+          <w:rFonts w:ascii="Roboto" w:cs="Roboto" w:eastAsia="Roboto" w:hAnsi="Roboto"/>
+          <w:sz w:val="24"/>
+          <w:szCs w:val="24"/>
+        </w:rPr>
+      </w:pPr>
+      <w:r>
+        <w:rPr>
+          <w:rtl w:val="0"/>
+        </w:rPr>
+      </w:r>
+    </w:p>
+    <w:p>
+      <w:pPr>
+        <w:ind w:left="720" w:firstLine="0"/>
         <w:rPr>
           <w:rFonts w:ascii="Roboto" w:cs="Roboto" w:eastAsia="Roboto" w:hAnsi="Roboto"/>
           <w:sz w:val="26"/>
           <w:szCs w:val="26"/>
-          <w:rtl w:val="0"/>
-        </w:rPr>
-        <w:t xml:space="preserve">Inscription : </w:t>
-      </w:r>
-    </w:p>
-    <w:p>
-      <w:pPr>
-        <w:rPr>
-          <w:rFonts w:ascii="Roboto" w:cs="Roboto" w:eastAsia="Roboto" w:hAnsi="Roboto"/>
-          <w:sz w:val="24"/>
-          <w:szCs w:val="24"/>
-        </w:rPr>
-      </w:pPr>
-      <w:r>
-        <w:rPr>
-          <w:rFonts w:ascii="Roboto" w:cs="Roboto" w:eastAsia="Roboto" w:hAnsi="Roboto"/>
-          <w:sz w:val="24"/>
-          <w:szCs w:val="24"/>
-          <w:rtl w:val="0"/>
-        </w:rPr>
-        <w:t xml:space="preserve">l’utilisateur doit s’inscrire avant de se connecter à l’application, en introduisant son email et mot de passe qui sont obligatoires pour pouvoir se connecter, ainsi que ces informations personnelles</w:t>
-      </w:r>
-      <w:r>
-        <w:rPr>
-          <w:rtl w:val="0"/>
-        </w:rPr>
+        </w:rPr>
+      </w:pPr>
+      <w:r>
+        <w:rPr>
+          <w:rtl w:val="0"/>
+        </w:rPr>
+      </w:r>
+    </w:p>
+    <w:p>
+      <w:pPr>
+        <w:numPr>
+          <w:ilvl w:val="0"/>
+          <w:numId w:val="2"/>
+        </w:numPr>
+        <w:ind w:left="720" w:hanging="360"/>
+        <w:rPr>
+          <w:rFonts w:ascii="Roboto" w:cs="Roboto" w:eastAsia="Roboto" w:hAnsi="Roboto"/>
+          <w:sz w:val="26"/>
+          <w:szCs w:val="26"/>
+        </w:rPr>
+      </w:pPr>
+      <w:r>
+        <w:rPr>
+          <w:rFonts w:ascii="Roboto" w:cs="Roboto" w:eastAsia="Roboto" w:hAnsi="Roboto"/>
+          <w:sz w:val="26"/>
+          <w:szCs w:val="26"/>
+          <w:rtl w:val="0"/>
+        </w:rPr>
+        <w:t xml:space="preserve">Gestion des commentaires : </w:t>
+      </w:r>
+    </w:p>
+    <w:p>
+      <w:pPr>
+        <w:rPr>
+          <w:rFonts w:ascii="Roboto" w:cs="Roboto" w:eastAsia="Roboto" w:hAnsi="Roboto"/>
+          <w:sz w:val="24"/>
+          <w:szCs w:val="24"/>
+        </w:rPr>
+      </w:pPr>
+      <w:r>
+        <w:rPr>
+          <w:rFonts w:ascii="Roboto" w:cs="Roboto" w:eastAsia="Roboto" w:hAnsi="Roboto"/>
+          <w:sz w:val="24"/>
+          <w:szCs w:val="24"/>
+          <w:rtl w:val="0"/>
+        </w:rPr>
+        <w:t xml:space="preserve">L’utilisateur peut gérer les commentaires ajoutés. </w:t>
+      </w:r>
+    </w:p>
+    <w:p>
+      <w:pPr>
+        <w:rPr>
+          <w:rFonts w:ascii="Roboto" w:cs="Roboto" w:eastAsia="Roboto" w:hAnsi="Roboto"/>
+          <w:sz w:val="24"/>
+          <w:szCs w:val="24"/>
+        </w:rPr>
+      </w:pPr>
+      <w:r>
+        <w:rPr>
+          <w:rtl w:val="0"/>
+        </w:rPr>
+      </w:r>
+    </w:p>
+    <w:p>
+      <w:pPr>
+        <w:numPr>
+          <w:ilvl w:val="0"/>
+          <w:numId w:val="2"/>
+        </w:numPr>
+        <w:ind w:left="720" w:hanging="360"/>
+        <w:rPr>
+          <w:rFonts w:ascii="Roboto" w:cs="Roboto" w:eastAsia="Roboto" w:hAnsi="Roboto"/>
+          <w:sz w:val="26"/>
+          <w:szCs w:val="26"/>
+        </w:rPr>
+      </w:pPr>
+      <w:r>
+        <w:rPr>
+          <w:rFonts w:ascii="Roboto" w:cs="Roboto" w:eastAsia="Roboto" w:hAnsi="Roboto"/>
+          <w:sz w:val="26"/>
+          <w:szCs w:val="26"/>
+          <w:rtl w:val="0"/>
+        </w:rPr>
+        <w:t xml:space="preserve">Gestion des réactions : </w:t>
+      </w:r>
+    </w:p>
+    <w:p>
+      <w:pPr>
+        <w:rPr>
+          <w:rFonts w:ascii="Roboto" w:cs="Roboto" w:eastAsia="Roboto" w:hAnsi="Roboto"/>
+          <w:sz w:val="24"/>
+          <w:szCs w:val="24"/>
+        </w:rPr>
+      </w:pPr>
+      <w:r>
+        <w:rPr>
+          <w:rFonts w:ascii="Roboto" w:cs="Roboto" w:eastAsia="Roboto" w:hAnsi="Roboto"/>
+          <w:sz w:val="24"/>
+          <w:szCs w:val="24"/>
+          <w:rtl w:val="0"/>
+        </w:rPr>
+        <w:t xml:space="preserve">L’utilisateur peut réagir à des posts ou des commentaires  . </w:t>
+      </w:r>
+    </w:p>
+    <w:p>
+      <w:pPr>
+        <w:rPr>
+          <w:rFonts w:ascii="Roboto" w:cs="Roboto" w:eastAsia="Roboto" w:hAnsi="Roboto"/>
+          <w:sz w:val="24"/>
+          <w:szCs w:val="24"/>
+        </w:rPr>
+      </w:pPr>
+      <w:r>
+        <w:rPr>
+          <w:rtl w:val="0"/>
+        </w:rPr>
+      </w:r>
+    </w:p>
+    <w:p>
+      <w:pPr>
+        <w:rPr>
+          <w:rFonts w:ascii="Roboto" w:cs="Roboto" w:eastAsia="Roboto" w:hAnsi="Roboto"/>
+          <w:sz w:val="24"/>
+          <w:szCs w:val="24"/>
+        </w:rPr>
+      </w:pPr>
+      <w:r>
+        <w:rPr>
+          <w:rtl w:val="0"/>
+        </w:rPr>
+      </w:r>
+    </w:p>
+    <w:p>
+      <w:pPr>
+        <w:pStyle w:val="Heading1"/>
+        <w:rPr>
+          <w:sz w:val="40"/>
+          <w:szCs w:val="40"/>
+        </w:rPr>
+      </w:pPr>
+      <w:bookmarkStart w:colFirst="0" w:colLast="0" w:name="_heading=h.1t3h5sf" w:id="7"/>
+      <w:bookmarkEnd w:id="7"/>
+      <w:r>
+        <w:rPr>
+          <w:sz w:val="40"/>
+          <w:szCs w:val="40"/>
+          <w:rtl w:val="0"/>
+        </w:rPr>
+        <w:t xml:space="preserve">1.5</w:t>
+      </w:r>
+      <w:r>
+        <w:rPr>
+          <w:sz w:val="24"/>
+          <w:szCs w:val="24"/>
+          <w:rtl w:val="0"/>
+        </w:rPr>
+        <w:t xml:space="preserve"> </w:t>
+      </w:r>
+      <w:r>
+        <w:rPr>
+          <w:sz w:val="40"/>
+          <w:szCs w:val="40"/>
+          <w:rtl w:val="0"/>
+        </w:rPr>
+        <w:t xml:space="preserve">Identification des besoins non fonctionnels</w:t>
+      </w:r>
+    </w:p>
+    <w:p>
+      <w:pPr>
+        <w:rPr>
+          <w:rFonts w:ascii="Georgia" w:cs="Georgia" w:eastAsia="Georgia" w:hAnsi="Georgia"/>
+          <w:sz w:val="40"/>
+          <w:szCs w:val="40"/>
+        </w:rPr>
+      </w:pPr>
+      <w:r>
+        <w:rPr>
+          <w:rtl w:val="0"/>
+        </w:rPr>
+      </w:r>
+    </w:p>
+    <w:p>
+      <w:pPr>
+        <w:rPr>
+          <w:rFonts w:ascii="Roboto" w:cs="Roboto" w:eastAsia="Roboto" w:hAnsi="Roboto"/>
+          <w:sz w:val="24"/>
+          <w:szCs w:val="24"/>
+        </w:rPr>
+      </w:pPr>
+      <w:r>
+        <w:rPr>
+          <w:rFonts w:ascii="Roboto" w:cs="Roboto" w:eastAsia="Roboto" w:hAnsi="Roboto"/>
+          <w:sz w:val="24"/>
+          <w:szCs w:val="24"/>
+          <w:rtl w:val="0"/>
+        </w:rPr>
+        <w:t xml:space="preserve">Les besoins non fonctionnels sont des exigences qui ne sont pas directement liées aux fonctionnalités du système, mais plutôt à ses caractéristiques de qualité et de performance. </w:t>
+      </w:r>
+    </w:p>
+    <w:p>
+      <w:pPr>
+        <w:rPr>
+          <w:rFonts w:ascii="Roboto" w:cs="Roboto" w:eastAsia="Roboto" w:hAnsi="Roboto"/>
+          <w:sz w:val="24"/>
+          <w:szCs w:val="24"/>
+        </w:rPr>
+      </w:pPr>
+      <w:r>
+        <w:rPr>
+          <w:rFonts w:ascii="Roboto" w:cs="Roboto" w:eastAsia="Roboto" w:hAnsi="Roboto"/>
+          <w:sz w:val="24"/>
+          <w:szCs w:val="24"/>
+          <w:rtl w:val="0"/>
+        </w:rPr>
+        <w:t xml:space="preserve">Notre système décrit des attributs du système tels que  : </w:t>
+      </w:r>
+    </w:p>
+    <w:p>
+      <w:pPr>
+        <w:rPr>
+          <w:rFonts w:ascii="Roboto" w:cs="Roboto" w:eastAsia="Roboto" w:hAnsi="Roboto"/>
+          <w:sz w:val="24"/>
+          <w:szCs w:val="24"/>
+        </w:rPr>
+      </w:pPr>
+      <w:r>
+        <w:rPr>
+          <w:rtl w:val="0"/>
+        </w:rPr>
+      </w:r>
+    </w:p>
+    <w:p>
+      <w:pPr>
+        <w:numPr>
+          <w:ilvl w:val="0"/>
+          <w:numId w:val="11"/>
+        </w:numPr>
+        <w:ind w:left="720" w:hanging="360"/>
+        <w:rPr>
+          <w:rFonts w:ascii="Roboto" w:cs="Roboto" w:eastAsia="Roboto" w:hAnsi="Roboto"/>
+          <w:sz w:val="26"/>
+          <w:szCs w:val="26"/>
+          <w:u w:val="none"/>
+        </w:rPr>
+      </w:pPr>
+      <w:r>
+        <w:rPr>
+          <w:rFonts w:ascii="Roboto" w:cs="Roboto" w:eastAsia="Roboto" w:hAnsi="Roboto"/>
+          <w:sz w:val="26"/>
+          <w:szCs w:val="26"/>
+          <w:rtl w:val="0"/>
+        </w:rPr>
+        <w:t xml:space="preserve">Sécurité : </w:t>
+      </w:r>
+      <w:r>
+        <w:rPr>
+          <w:rtl w:val="0"/>
+        </w:rPr>
+      </w:r>
+    </w:p>
+    <w:p>
+      <w:pPr>
+        <w:rPr>
+          <w:rFonts w:ascii="Roboto" w:cs="Roboto" w:eastAsia="Roboto" w:hAnsi="Roboto"/>
+          <w:sz w:val="24"/>
+          <w:szCs w:val="24"/>
+        </w:rPr>
+      </w:pPr>
+      <w:r>
+        <w:rPr>
+          <w:rFonts w:ascii="Roboto" w:cs="Roboto" w:eastAsia="Roboto" w:hAnsi="Roboto"/>
+          <w:sz w:val="24"/>
+          <w:szCs w:val="24"/>
+          <w:rtl w:val="0"/>
+        </w:rPr>
+        <w:t xml:space="preserve">Les comptes des utilisateurs doivent être protégés, donc la connexion avec login et mot de passe est primordiale. La visibilité des contenus privés doit être gérée également. </w:t>
       </w:r>
     </w:p>
     <w:p>
@@ -1048,6 +1611,7 @@
           <w:rFonts w:ascii="Roboto" w:cs="Roboto" w:eastAsia="Roboto" w:hAnsi="Roboto"/>
           <w:sz w:val="26"/>
           <w:szCs w:val="26"/>
+          <w:u w:val="none"/>
         </w:rPr>
       </w:pPr>
       <w:r>
@@ -1057,56 +1621,63 @@
           <w:szCs w:val="26"/>
           <w:rtl w:val="0"/>
         </w:rPr>
-        <w:t xml:space="preserve">Authentification </w:t>
-      </w:r>
-    </w:p>
-    <w:p>
-      <w:pPr>
-        <w:rPr>
-          <w:rFonts w:ascii="Roboto" w:cs="Roboto" w:eastAsia="Roboto" w:hAnsi="Roboto"/>
-          <w:sz w:val="24"/>
-          <w:szCs w:val="24"/>
-        </w:rPr>
-      </w:pPr>
-      <w:r>
-        <w:rPr>
-          <w:rFonts w:ascii="Roboto" w:cs="Roboto" w:eastAsia="Roboto" w:hAnsi="Roboto"/>
-          <w:sz w:val="24"/>
-          <w:szCs w:val="24"/>
-          <w:rtl w:val="0"/>
-        </w:rPr>
-        <w:t xml:space="preserve">L’utilisateur doit authentifier pour se connecter à l'application. Il doit utiliser l’email et le mot de passe saisi à l’inscription.</w:t>
-      </w:r>
-    </w:p>
-    <w:p>
-      <w:pPr>
-        <w:rPr>
-          <w:rFonts w:ascii="Roboto" w:cs="Roboto" w:eastAsia="Roboto" w:hAnsi="Roboto"/>
-          <w:sz w:val="24"/>
-          <w:szCs w:val="24"/>
-        </w:rPr>
-      </w:pPr>
-      <w:r>
-        <w:rPr>
-          <w:rFonts w:ascii="Roboto" w:cs="Roboto" w:eastAsia="Roboto" w:hAnsi="Roboto"/>
-          <w:sz w:val="24"/>
-          <w:szCs w:val="24"/>
-          <w:rtl w:val="0"/>
-        </w:rPr>
-        <w:t xml:space="preserve"> </w:t>
+        <w:t xml:space="preserve">La fiabilité :</w:t>
+      </w:r>
+      <w:r>
+        <w:rPr>
+          <w:rtl w:val="0"/>
+        </w:rPr>
+      </w:r>
+    </w:p>
+    <w:p>
+      <w:pPr>
+        <w:ind w:left="0" w:firstLine="0"/>
+        <w:rPr>
+          <w:rFonts w:ascii="Roboto" w:cs="Roboto" w:eastAsia="Roboto" w:hAnsi="Roboto"/>
+          <w:sz w:val="24"/>
+          <w:szCs w:val="24"/>
+        </w:rPr>
+      </w:pPr>
+      <w:r>
+        <w:rPr>
+          <w:sz w:val="24"/>
+          <w:szCs w:val="24"/>
+          <w:rtl w:val="0"/>
+        </w:rPr>
+        <w:t xml:space="preserve">L’utilisateur s'attend à ce qu'une application Web soit disponible lorsqu' il en a besoin</w:t>
+      </w:r>
+      <w:r>
+        <w:rPr>
+          <w:rtl w:val="0"/>
+        </w:rPr>
+      </w:r>
+    </w:p>
+    <w:p>
+      <w:pPr>
+        <w:rPr>
+          <w:rFonts w:ascii="Roboto" w:cs="Roboto" w:eastAsia="Roboto" w:hAnsi="Roboto"/>
+          <w:sz w:val="24"/>
+          <w:szCs w:val="24"/>
+        </w:rPr>
+      </w:pPr>
+      <w:r>
+        <w:rPr>
+          <w:rtl w:val="0"/>
+        </w:rPr>
       </w:r>
     </w:p>
     <w:p>
       <w:pPr>
         <w:numPr>
           <w:ilvl w:val="0"/>
-          <w:numId w:val="11"/>
+          <w:numId w:val="7"/>
         </w:numPr>
         <w:ind w:left="720" w:hanging="360"/>
         <w:rPr>
           <w:rFonts w:ascii="Roboto" w:cs="Roboto" w:eastAsia="Roboto" w:hAnsi="Roboto"/>
           <w:sz w:val="26"/>
           <w:szCs w:val="26"/>
+          <w:u w:val="none"/>
         </w:rPr>
       </w:pPr>
       <w:r>
@@ -1116,192 +1687,124 @@
           <w:szCs w:val="26"/>
           <w:rtl w:val="0"/>
         </w:rPr>
-        <w:t xml:space="preserve">Gestion du profil : </w:t>
-      </w:r>
-    </w:p>
-    <w:p>
-      <w:pPr>
-        <w:rPr>
-          <w:rFonts w:ascii="Roboto" w:cs="Roboto" w:eastAsia="Roboto" w:hAnsi="Roboto"/>
-          <w:sz w:val="24"/>
-          <w:szCs w:val="24"/>
-        </w:rPr>
-      </w:pPr>
-      <w:r>
-        <w:rPr>
-          <w:rFonts w:ascii="Roboto" w:cs="Roboto" w:eastAsia="Roboto" w:hAnsi="Roboto"/>
-          <w:sz w:val="24"/>
-          <w:szCs w:val="24"/>
-          <w:rtl w:val="0"/>
-        </w:rPr>
-        <w:t xml:space="preserve">Il peut gérer son propre profil en changeant ses informations personnelles, son mot de passe, sa photo… </w:t>
-      </w:r>
-    </w:p>
-    <w:p>
-      <w:pPr>
+        <w:t xml:space="preserve">Intégrité :</w:t>
+      </w:r>
+      <w:r>
+        <w:rPr>
+          <w:rtl w:val="0"/>
+        </w:rPr>
+      </w:r>
+    </w:p>
+    <w:p>
+      <w:pPr>
+        <w:rPr>
+          <w:rFonts w:ascii="Roboto" w:cs="Roboto" w:eastAsia="Roboto" w:hAnsi="Roboto"/>
+          <w:sz w:val="24"/>
+          <w:szCs w:val="24"/>
+        </w:rPr>
+      </w:pPr>
+      <w:r>
+        <w:rPr>
+          <w:rFonts w:ascii="Roboto" w:cs="Roboto" w:eastAsia="Roboto" w:hAnsi="Roboto"/>
+          <w:sz w:val="24"/>
+          <w:szCs w:val="24"/>
+          <w:rtl w:val="0"/>
+        </w:rPr>
+        <w:t xml:space="preserve">L’intégrité et la cohérence des données doivent être assurées à chaque mise à jour et insertion dans la base de données. </w:t>
+      </w:r>
+    </w:p>
+    <w:p>
+      <w:pPr>
+        <w:rPr>
+          <w:rFonts w:ascii="Roboto" w:cs="Roboto" w:eastAsia="Roboto" w:hAnsi="Roboto"/>
+          <w:sz w:val="24"/>
+          <w:szCs w:val="24"/>
+        </w:rPr>
+      </w:pPr>
+      <w:r>
+        <w:rPr>
+          <w:rtl w:val="0"/>
+        </w:rPr>
+      </w:r>
+    </w:p>
+    <w:p>
+      <w:pPr>
+        <w:rPr>
+          <w:rFonts w:ascii="Roboto" w:cs="Roboto" w:eastAsia="Roboto" w:hAnsi="Roboto"/>
+          <w:sz w:val="24"/>
+          <w:szCs w:val="24"/>
+        </w:rPr>
+      </w:pPr>
+      <w:r>
+        <w:rPr>
+          <w:rFonts w:ascii="Roboto" w:cs="Roboto" w:eastAsia="Roboto" w:hAnsi="Roboto"/>
+          <w:sz w:val="24"/>
+          <w:szCs w:val="24"/>
+          <w:rtl w:val="0"/>
+        </w:rPr>
+        <w:t xml:space="preserve">Rapidité :Rapidité d’exécution des traitements (code optimisé). </w:t>
+      </w:r>
+    </w:p>
+    <w:p>
+      <w:pPr>
+        <w:numPr>
+          <w:ilvl w:val="0"/>
+          <w:numId w:val="1"/>
+        </w:numPr>
+        <w:ind w:left="720" w:hanging="360"/>
+        <w:rPr>
+          <w:rFonts w:ascii="Roboto" w:cs="Roboto" w:eastAsia="Roboto" w:hAnsi="Roboto"/>
+          <w:u w:val="none"/>
+        </w:rPr>
+      </w:pPr>
+      <w:r>
         <w:rPr>
           <w:rFonts w:ascii="Roboto" w:cs="Roboto" w:eastAsia="Roboto" w:hAnsi="Roboto"/>
           <w:sz w:val="26"/>
           <w:szCs w:val="26"/>
-        </w:rPr>
-      </w:pPr>
-      <w:r>
-        <w:rPr>
-          <w:rtl w:val="0"/>
-        </w:rPr>
-      </w:r>
-    </w:p>
-    <w:p>
-      <w:pPr>
-        <w:numPr>
-          <w:ilvl w:val="0"/>
-          <w:numId w:val="6"/>
-        </w:numPr>
-        <w:ind w:left="720" w:hanging="360"/>
-        <w:rPr>
-          <w:rFonts w:ascii="Roboto" w:cs="Roboto" w:eastAsia="Roboto" w:hAnsi="Roboto"/>
-          <w:sz w:val="24"/>
-          <w:szCs w:val="24"/>
-          <w:u w:val="none"/>
-        </w:rPr>
-      </w:pPr>
-      <w:r>
-        <w:rPr>
-          <w:rFonts w:ascii="Roboto" w:cs="Roboto" w:eastAsia="Roboto" w:hAnsi="Roboto"/>
-          <w:sz w:val="26"/>
-          <w:szCs w:val="26"/>
-          <w:rtl w:val="0"/>
-        </w:rPr>
-        <w:t xml:space="preserve">Gestion des messages</w:t>
-      </w:r>
-      <w:r>
-        <w:rPr>
-          <w:rFonts w:ascii="Roboto" w:cs="Roboto" w:eastAsia="Roboto" w:hAnsi="Roboto"/>
-          <w:sz w:val="24"/>
-          <w:szCs w:val="24"/>
-          <w:rtl w:val="0"/>
-        </w:rPr>
-        <w:t xml:space="preserve"> :</w:t>
-      </w:r>
-    </w:p>
-    <w:p>
-      <w:pPr>
-        <w:ind w:left="0" w:firstLine="0"/>
-        <w:rPr>
-          <w:rFonts w:ascii="Roboto" w:cs="Roboto" w:eastAsia="Roboto" w:hAnsi="Roboto"/>
-          <w:sz w:val="24"/>
-          <w:szCs w:val="24"/>
-        </w:rPr>
-      </w:pPr>
-      <w:r>
-        <w:rPr>
-          <w:rFonts w:ascii="Roboto" w:cs="Roboto" w:eastAsia="Roboto" w:hAnsi="Roboto"/>
-          <w:sz w:val="24"/>
-          <w:szCs w:val="24"/>
-          <w:rtl w:val="0"/>
-        </w:rPr>
-        <w:t xml:space="preserve">L’utilisateur peut envoyer , supprimer et modifier les messages ,il peut aussis supprimer une conversation , modifier son thème ou l'archiver</w:t>
-      </w:r>
-    </w:p>
-    <w:p>
-      <w:pPr>
-        <w:ind w:left="0" w:firstLine="0"/>
-        <w:rPr>
-          <w:rFonts w:ascii="Roboto" w:cs="Roboto" w:eastAsia="Roboto" w:hAnsi="Roboto"/>
-          <w:sz w:val="24"/>
-          <w:szCs w:val="24"/>
-        </w:rPr>
-      </w:pPr>
-      <w:r>
-        <w:rPr>
-          <w:rtl w:val="0"/>
-        </w:rPr>
-      </w:r>
-    </w:p>
-    <w:p>
-      <w:pPr>
-        <w:numPr>
-          <w:ilvl w:val="0"/>
-          <w:numId w:val="2"/>
-        </w:numPr>
-        <w:ind w:left="720" w:hanging="360"/>
-        <w:rPr>
-          <w:rFonts w:ascii="Roboto" w:cs="Roboto" w:eastAsia="Roboto" w:hAnsi="Roboto"/>
-        </w:rPr>
-      </w:pPr>
-      <w:r>
-        <w:rPr>
-          <w:rFonts w:ascii="Roboto" w:cs="Roboto" w:eastAsia="Roboto" w:hAnsi="Roboto"/>
-          <w:sz w:val="26"/>
-          <w:szCs w:val="26"/>
-          <w:rtl w:val="0"/>
-        </w:rPr>
-        <w:t xml:space="preserve">Gestion des posts :</w:t>
-      </w:r>
-      <w:r>
-        <w:rPr>
-          <w:rFonts w:ascii="Roboto" w:cs="Roboto" w:eastAsia="Roboto" w:hAnsi="Roboto"/>
-          <w:color w:val="cc0000"/>
+          <w:rtl w:val="0"/>
+        </w:rPr>
+        <w:t xml:space="preserve">Ergonomie :</w:t>
+      </w:r>
+      <w:r>
+        <w:rPr>
+          <w:rFonts w:ascii="Roboto" w:cs="Roboto" w:eastAsia="Roboto" w:hAnsi="Roboto"/>
           <w:sz w:val="24"/>
           <w:szCs w:val="24"/>
           <w:rtl w:val="0"/>
         </w:rPr>
         <w:t xml:space="preserve"> </w:t>
       </w:r>
-    </w:p>
-    <w:p>
-      <w:pPr>
-        <w:rPr>
-          <w:rFonts w:ascii="Roboto" w:cs="Roboto" w:eastAsia="Roboto" w:hAnsi="Roboto"/>
-          <w:sz w:val="24"/>
-          <w:szCs w:val="24"/>
-        </w:rPr>
-      </w:pPr>
-      <w:r>
-        <w:rPr>
-          <w:rFonts w:ascii="Roboto" w:cs="Roboto" w:eastAsia="Roboto" w:hAnsi="Roboto"/>
-          <w:sz w:val="24"/>
-          <w:szCs w:val="24"/>
-          <w:rtl w:val="0"/>
-        </w:rPr>
-        <w:t xml:space="preserve">L’utilisateur peut gérer ses propres posts, ajouter des Nouveaux posts, les modifier, les supprimer et voir les posts des autres utilisateurs qu'il a suivis. </w:t>
-      </w:r>
-    </w:p>
-    <w:p>
-      <w:pPr>
-        <w:rPr>
-          <w:rFonts w:ascii="Roboto" w:cs="Roboto" w:eastAsia="Roboto" w:hAnsi="Roboto"/>
-          <w:sz w:val="24"/>
-          <w:szCs w:val="24"/>
-        </w:rPr>
-      </w:pPr>
-      <w:r>
-        <w:rPr>
-          <w:rtl w:val="0"/>
-        </w:rPr>
-      </w:r>
-    </w:p>
-    <w:p>
-      <w:pPr>
-        <w:rPr>
-          <w:rFonts w:ascii="Roboto" w:cs="Roboto" w:eastAsia="Roboto" w:hAnsi="Roboto"/>
-          <w:sz w:val="24"/>
-          <w:szCs w:val="24"/>
-        </w:rPr>
-      </w:pPr>
-      <w:r>
-        <w:rPr>
-          <w:rtl w:val="0"/>
-        </w:rPr>
-      </w:r>
-    </w:p>
-    <w:p>
-      <w:pPr>
-        <w:ind w:left="720" w:firstLine="0"/>
-        <w:rPr>
-          <w:rFonts w:ascii="Roboto" w:cs="Roboto" w:eastAsia="Roboto" w:hAnsi="Roboto"/>
-          <w:sz w:val="26"/>
-          <w:szCs w:val="26"/>
+      <w:r>
+        <w:rPr>
+          <w:rtl w:val="0"/>
+        </w:rPr>
+      </w:r>
+    </w:p>
+    <w:p>
+      <w:pPr>
+        <w:rPr>
+          <w:rFonts w:ascii="Roboto" w:cs="Roboto" w:eastAsia="Roboto" w:hAnsi="Roboto"/>
+          <w:sz w:val="24"/>
+          <w:szCs w:val="24"/>
+        </w:rPr>
+      </w:pPr>
+      <w:r>
+        <w:rPr>
+          <w:rFonts w:ascii="Roboto" w:cs="Roboto" w:eastAsia="Roboto" w:hAnsi="Roboto"/>
+          <w:sz w:val="24"/>
+          <w:szCs w:val="24"/>
+          <w:rtl w:val="0"/>
+        </w:rPr>
+        <w:t xml:space="preserve">Les interfaces doivent être conviviales et ergonomiques. Elles doivent être simples, lisibles, confortables à l’œil et faciles à utiliser. </w:t>
+      </w:r>
+    </w:p>
+    <w:p>
+      <w:pPr>
+        <w:rPr>
+          <w:rFonts w:ascii="Roboto" w:cs="Roboto" w:eastAsia="Roboto" w:hAnsi="Roboto"/>
+          <w:sz w:val="24"/>
+          <w:szCs w:val="24"/>
         </w:rPr>
       </w:pPr>
       <w:r>
@@ -1321,6 +1824,7 @@
           <w:rFonts w:ascii="Roboto" w:cs="Roboto" w:eastAsia="Roboto" w:hAnsi="Roboto"/>
           <w:sz w:val="26"/>
           <w:szCs w:val="26"/>
+          <w:u w:val="none"/>
         </w:rPr>
       </w:pPr>
       <w:r>
@@ -1330,104 +1834,66 @@
           <w:szCs w:val="26"/>
           <w:rtl w:val="0"/>
         </w:rPr>
-        <w:t xml:space="preserve">Gestion des commentaires : </w:t>
-      </w:r>
-    </w:p>
-    <w:p>
-      <w:pPr>
-        <w:rPr>
-          <w:rFonts w:ascii="Roboto" w:cs="Roboto" w:eastAsia="Roboto" w:hAnsi="Roboto"/>
-          <w:sz w:val="24"/>
-          <w:szCs w:val="24"/>
-        </w:rPr>
-      </w:pPr>
-      <w:r>
-        <w:rPr>
-          <w:rFonts w:ascii="Roboto" w:cs="Roboto" w:eastAsia="Roboto" w:hAnsi="Roboto"/>
-          <w:sz w:val="24"/>
-          <w:szCs w:val="24"/>
-          <w:rtl w:val="0"/>
-        </w:rPr>
-        <w:t xml:space="preserve">L’utilisateur peut gérer les commentaires ajoutés. </w:t>
-      </w:r>
-    </w:p>
-    <w:p>
-      <w:pPr>
-        <w:rPr>
-          <w:rFonts w:ascii="Roboto" w:cs="Roboto" w:eastAsia="Roboto" w:hAnsi="Roboto"/>
-          <w:sz w:val="24"/>
-          <w:szCs w:val="24"/>
-        </w:rPr>
-      </w:pPr>
-      <w:r>
-        <w:rPr>
-          <w:rtl w:val="0"/>
-        </w:rPr>
-      </w:r>
-    </w:p>
-    <w:p>
-      <w:pPr>
-        <w:numPr>
-          <w:ilvl w:val="0"/>
-          <w:numId w:val="5"/>
-        </w:numPr>
-        <w:ind w:left="720" w:hanging="360"/>
-        <w:rPr>
-          <w:rFonts w:ascii="Roboto" w:cs="Roboto" w:eastAsia="Roboto" w:hAnsi="Roboto"/>
-          <w:sz w:val="26"/>
-          <w:szCs w:val="26"/>
-        </w:rPr>
-      </w:pPr>
-      <w:r>
-        <w:rPr>
-          <w:rFonts w:ascii="Roboto" w:cs="Roboto" w:eastAsia="Roboto" w:hAnsi="Roboto"/>
-          <w:sz w:val="26"/>
-          <w:szCs w:val="26"/>
-          <w:rtl w:val="0"/>
-        </w:rPr>
-        <w:t xml:space="preserve">Gestion des réactions : </w:t>
-      </w:r>
-    </w:p>
-    <w:p>
-      <w:pPr>
-        <w:rPr>
-          <w:rFonts w:ascii="Roboto" w:cs="Roboto" w:eastAsia="Roboto" w:hAnsi="Roboto"/>
-          <w:sz w:val="24"/>
-          <w:szCs w:val="24"/>
-        </w:rPr>
-      </w:pPr>
-      <w:r>
-        <w:rPr>
-          <w:rFonts w:ascii="Roboto" w:cs="Roboto" w:eastAsia="Roboto" w:hAnsi="Roboto"/>
-          <w:sz w:val="24"/>
-          <w:szCs w:val="24"/>
-          <w:rtl w:val="0"/>
-        </w:rPr>
-        <w:t xml:space="preserve">L’utilisateur peut réagir à des posts ou des commentaires  . </w:t>
-      </w:r>
-    </w:p>
-    <w:p>
-      <w:pPr>
-        <w:rPr>
-          <w:rFonts w:ascii="Roboto" w:cs="Roboto" w:eastAsia="Roboto" w:hAnsi="Roboto"/>
-          <w:sz w:val="24"/>
-          <w:szCs w:val="24"/>
-        </w:rPr>
-      </w:pPr>
-      <w:r>
-        <w:rPr>
-          <w:rtl w:val="0"/>
-        </w:rPr>
-      </w:r>
-    </w:p>
-    <w:p>
-      <w:pPr>
-        <w:rPr>
-          <w:rFonts w:ascii="Roboto" w:cs="Roboto" w:eastAsia="Roboto" w:hAnsi="Roboto"/>
-          <w:sz w:val="24"/>
-          <w:szCs w:val="24"/>
-        </w:rPr>
-      </w:pPr>
+        <w:t xml:space="preserve">Maintenabilité et scalabilité :</w:t>
+      </w:r>
+      <w:r>
+        <w:rPr>
+          <w:rtl w:val="0"/>
+        </w:rPr>
+      </w:r>
+    </w:p>
+    <w:p>
+      <w:pPr>
+        <w:rPr>
+          <w:rFonts w:ascii="Roboto" w:cs="Roboto" w:eastAsia="Roboto" w:hAnsi="Roboto"/>
+          <w:sz w:val="24"/>
+          <w:szCs w:val="24"/>
+        </w:rPr>
+      </w:pPr>
+      <w:r>
+        <w:rPr>
+          <w:rFonts w:ascii="Roboto" w:cs="Roboto" w:eastAsia="Roboto" w:hAnsi="Roboto"/>
+          <w:sz w:val="24"/>
+          <w:szCs w:val="24"/>
+          <w:rtl w:val="0"/>
+        </w:rPr>
+        <w:t xml:space="preserve">Le code doit être compréhensible afin d’assurer son évolution et son extensibilité Pour répondre aux besoins du marché</w:t>
+      </w:r>
+    </w:p>
+    <w:p>
+      <w:pPr>
+        <w:rPr>
+          <w:rFonts w:ascii="Roboto" w:cs="Roboto" w:eastAsia="Roboto" w:hAnsi="Roboto"/>
+          <w:sz w:val="24"/>
+          <w:szCs w:val="24"/>
+        </w:rPr>
+      </w:pPr>
+      <w:r>
+        <w:rPr>
+          <w:rtl w:val="0"/>
+        </w:rPr>
+      </w:r>
+    </w:p>
+    <w:p>
+      <w:pPr>
+        <w:pStyle w:val="Heading1"/>
+        <w:rPr/>
+      </w:pPr>
+      <w:bookmarkStart w:colFirst="0" w:colLast="0" w:name="_heading=h.iuhaifxiv72u" w:id="8"/>
+      <w:bookmarkEnd w:id="8"/>
+      <w:r>
+        <w:rPr>
+          <w:rtl w:val="0"/>
+        </w:rPr>
+      </w:r>
+    </w:p>
+    <w:p>
+      <w:pPr>
+        <w:pStyle w:val="Heading1"/>
+        <w:rPr/>
+      </w:pPr>
+      <w:bookmarkStart w:colFirst="0" w:colLast="0" w:name="_heading=h.4d34og8" w:id="9"/>
+      <w:bookmarkEnd w:id="9"/>
       <w:r>
         <w:rPr>
           <w:rtl w:val="0"/>
@@ -1442,430 +1908,26 @@
           <w:szCs w:val="40"/>
         </w:rPr>
       </w:pPr>
-      <w:bookmarkStart w:colFirst="0" w:colLast="0" w:name="_kq6oxnfeh2sw" w:id="7"/>
-      <w:bookmarkEnd w:id="7"/>
-      <w:r>
-        <w:rPr>
-          <w:sz w:val="40"/>
-          <w:szCs w:val="40"/>
-          <w:rtl w:val="0"/>
-        </w:rPr>
-        <w:t xml:space="preserve">1.5</w:t>
-      </w:r>
-      <w:r>
-        <w:rPr>
-          <w:sz w:val="24"/>
-          <w:szCs w:val="24"/>
-          <w:rtl w:val="0"/>
-        </w:rPr>
-        <w:t xml:space="preserve"> </w:t>
-      </w:r>
-      <w:r>
-        <w:rPr>
-          <w:sz w:val="40"/>
-          <w:szCs w:val="40"/>
-          <w:rtl w:val="0"/>
-        </w:rPr>
-        <w:t xml:space="preserve">Identification des besoins non fonctionnels</w:t>
-      </w:r>
-    </w:p>
-    <w:p>
-      <w:pPr>
+      <w:bookmarkStart w:colFirst="0" w:colLast="0" w:name="_heading=h.2s8eyo1" w:id="10"/>
+      <w:bookmarkEnd w:id="10"/>
+      <w:r>
         <w:rPr>
           <w:rFonts w:ascii="Georgia" w:cs="Georgia" w:eastAsia="Georgia" w:hAnsi="Georgia"/>
           <w:sz w:val="40"/>
           <w:szCs w:val="40"/>
-        </w:rPr>
-      </w:pPr>
-      <w:r>
-        <w:rPr>
-          <w:rtl w:val="0"/>
-        </w:rPr>
-      </w:r>
-    </w:p>
-    <w:p>
-      <w:pPr>
-        <w:rPr>
-          <w:rFonts w:ascii="Roboto" w:cs="Roboto" w:eastAsia="Roboto" w:hAnsi="Roboto"/>
-          <w:sz w:val="24"/>
-          <w:szCs w:val="24"/>
-        </w:rPr>
-      </w:pPr>
-      <w:r>
-        <w:rPr>
-          <w:rFonts w:ascii="Roboto" w:cs="Roboto" w:eastAsia="Roboto" w:hAnsi="Roboto"/>
-          <w:sz w:val="24"/>
-          <w:szCs w:val="24"/>
-          <w:rtl w:val="0"/>
-        </w:rPr>
-        <w:t xml:space="preserve">Les besoins non fonctionnels sont des exigences qui ne sont pas directement liées aux fonctionnalités du système, mais plutôt à ses caractéristiques de qualité et de performance. </w:t>
-      </w:r>
-    </w:p>
-    <w:p>
-      <w:pPr>
-        <w:rPr>
-          <w:rFonts w:ascii="Roboto" w:cs="Roboto" w:eastAsia="Roboto" w:hAnsi="Roboto"/>
-          <w:sz w:val="24"/>
-          <w:szCs w:val="24"/>
-        </w:rPr>
-      </w:pPr>
-      <w:r>
-        <w:rPr>
-          <w:rFonts w:ascii="Roboto" w:cs="Roboto" w:eastAsia="Roboto" w:hAnsi="Roboto"/>
-          <w:sz w:val="24"/>
-          <w:szCs w:val="24"/>
-          <w:rtl w:val="0"/>
-        </w:rPr>
-        <w:t xml:space="preserve">Notre système décrit des attributs du système tels que  : </w:t>
-      </w:r>
-    </w:p>
-    <w:p>
-      <w:pPr>
-        <w:rPr>
-          <w:rFonts w:ascii="Roboto" w:cs="Roboto" w:eastAsia="Roboto" w:hAnsi="Roboto"/>
-          <w:sz w:val="24"/>
-          <w:szCs w:val="24"/>
-        </w:rPr>
-      </w:pPr>
-      <w:r>
-        <w:rPr>
-          <w:rtl w:val="0"/>
-        </w:rPr>
-      </w:r>
-    </w:p>
-    <w:p>
-      <w:pPr>
-        <w:numPr>
-          <w:ilvl w:val="0"/>
-          <w:numId w:val="3"/>
-        </w:numPr>
-        <w:ind w:left="720" w:hanging="360"/>
-        <w:rPr>
-          <w:rFonts w:ascii="Roboto" w:cs="Roboto" w:eastAsia="Roboto" w:hAnsi="Roboto"/>
-          <w:sz w:val="26"/>
-          <w:szCs w:val="26"/>
-          <w:u w:val="none"/>
-        </w:rPr>
-      </w:pPr>
-      <w:r>
-        <w:rPr>
-          <w:rFonts w:ascii="Roboto" w:cs="Roboto" w:eastAsia="Roboto" w:hAnsi="Roboto"/>
-          <w:sz w:val="26"/>
-          <w:szCs w:val="26"/>
-          <w:rtl w:val="0"/>
-        </w:rPr>
-        <w:t xml:space="preserve">Sécurité : </w:t>
-      </w:r>
-    </w:p>
-    <w:p>
-      <w:pPr>
-        <w:rPr>
-          <w:rFonts w:ascii="Roboto" w:cs="Roboto" w:eastAsia="Roboto" w:hAnsi="Roboto"/>
-          <w:sz w:val="24"/>
-          <w:szCs w:val="24"/>
-        </w:rPr>
-      </w:pPr>
-      <w:r>
-        <w:rPr>
-          <w:rFonts w:ascii="Roboto" w:cs="Roboto" w:eastAsia="Roboto" w:hAnsi="Roboto"/>
-          <w:sz w:val="24"/>
-          <w:szCs w:val="24"/>
-          <w:rtl w:val="0"/>
-        </w:rPr>
-        <w:t xml:space="preserve">Les comptes des utilisateurs doivent être protégés, donc la connexion avec login et mot de passe est primordiale. La visibilité des contenus privés doit être gérée également. </w:t>
-      </w:r>
-    </w:p>
-    <w:p>
-      <w:pPr>
-        <w:rPr>
-          <w:rFonts w:ascii="Roboto" w:cs="Roboto" w:eastAsia="Roboto" w:hAnsi="Roboto"/>
-          <w:sz w:val="24"/>
-          <w:szCs w:val="24"/>
-        </w:rPr>
-      </w:pPr>
-      <w:r>
-        <w:rPr>
-          <w:rtl w:val="0"/>
-        </w:rPr>
-      </w:r>
-    </w:p>
-    <w:p>
-      <w:pPr>
-        <w:numPr>
-          <w:ilvl w:val="0"/>
-          <w:numId w:val="1"/>
-        </w:numPr>
-        <w:ind w:left="720" w:hanging="360"/>
-        <w:rPr>
-          <w:rFonts w:ascii="Roboto" w:cs="Roboto" w:eastAsia="Roboto" w:hAnsi="Roboto"/>
-          <w:sz w:val="26"/>
-          <w:szCs w:val="26"/>
-          <w:u w:val="none"/>
-        </w:rPr>
-      </w:pPr>
-      <w:r>
-        <w:rPr>
-          <w:rFonts w:ascii="Roboto" w:cs="Roboto" w:eastAsia="Roboto" w:hAnsi="Roboto"/>
-          <w:sz w:val="26"/>
-          <w:szCs w:val="26"/>
-          <w:rtl w:val="0"/>
-        </w:rPr>
-        <w:t xml:space="preserve">La fiabilité :</w:t>
-      </w:r>
-    </w:p>
-    <w:p>
-      <w:pPr>
-        <w:ind w:left="0" w:firstLine="0"/>
-        <w:rPr>
-          <w:rFonts w:ascii="Roboto" w:cs="Roboto" w:eastAsia="Roboto" w:hAnsi="Roboto"/>
-          <w:sz w:val="24"/>
-          <w:szCs w:val="24"/>
-        </w:rPr>
-      </w:pPr>
-      <w:r>
-        <w:rPr>
-          <w:sz w:val="24"/>
-          <w:szCs w:val="24"/>
-          <w:rtl w:val="0"/>
-        </w:rPr>
-        <w:t xml:space="preserve">L’utilisateur s'attend à ce qu'une application Web soit disponible lorsqu' il en a besoin</w:t>
-      </w:r>
-      <w:r>
-        <w:rPr>
-          <w:rtl w:val="0"/>
-        </w:rPr>
-      </w:r>
-    </w:p>
-    <w:p>
-      <w:pPr>
-        <w:rPr>
-          <w:rFonts w:ascii="Roboto" w:cs="Roboto" w:eastAsia="Roboto" w:hAnsi="Roboto"/>
-          <w:sz w:val="24"/>
-          <w:szCs w:val="24"/>
-        </w:rPr>
-      </w:pPr>
-      <w:r>
-        <w:rPr>
-          <w:rtl w:val="0"/>
-        </w:rPr>
-      </w:r>
-    </w:p>
-    <w:p>
-      <w:pPr>
-        <w:numPr>
-          <w:ilvl w:val="0"/>
-          <w:numId w:val="8"/>
-        </w:numPr>
-        <w:ind w:left="720" w:hanging="360"/>
-        <w:rPr>
-          <w:rFonts w:ascii="Roboto" w:cs="Roboto" w:eastAsia="Roboto" w:hAnsi="Roboto"/>
-          <w:sz w:val="26"/>
-          <w:szCs w:val="26"/>
-          <w:u w:val="none"/>
-        </w:rPr>
-      </w:pPr>
-      <w:r>
-        <w:rPr>
-          <w:rFonts w:ascii="Roboto" w:cs="Roboto" w:eastAsia="Roboto" w:hAnsi="Roboto"/>
-          <w:sz w:val="26"/>
-          <w:szCs w:val="26"/>
-          <w:rtl w:val="0"/>
-        </w:rPr>
-        <w:t xml:space="preserve">Intégrité :</w:t>
-      </w:r>
-    </w:p>
-    <w:p>
-      <w:pPr>
-        <w:rPr>
-          <w:rFonts w:ascii="Roboto" w:cs="Roboto" w:eastAsia="Roboto" w:hAnsi="Roboto"/>
-          <w:sz w:val="24"/>
-          <w:szCs w:val="24"/>
-        </w:rPr>
-      </w:pPr>
-      <w:r>
-        <w:rPr>
-          <w:rFonts w:ascii="Roboto" w:cs="Roboto" w:eastAsia="Roboto" w:hAnsi="Roboto"/>
-          <w:sz w:val="24"/>
-          <w:szCs w:val="24"/>
-          <w:rtl w:val="0"/>
-        </w:rPr>
-        <w:t xml:space="preserve">L’intégrité et la cohérence des données doivent être assurées à chaque mise à jour et insertion dans la base de données. </w:t>
-      </w:r>
-    </w:p>
-    <w:p>
-      <w:pPr>
-        <w:rPr>
-          <w:rFonts w:ascii="Roboto" w:cs="Roboto" w:eastAsia="Roboto" w:hAnsi="Roboto"/>
-          <w:sz w:val="24"/>
-          <w:szCs w:val="24"/>
-        </w:rPr>
-      </w:pPr>
-      <w:r>
-        <w:rPr>
-          <w:rtl w:val="0"/>
-        </w:rPr>
-      </w:r>
-    </w:p>
-    <w:p>
-      <w:pPr>
-        <w:rPr>
-          <w:rFonts w:ascii="Roboto" w:cs="Roboto" w:eastAsia="Roboto" w:hAnsi="Roboto"/>
-          <w:sz w:val="24"/>
-          <w:szCs w:val="24"/>
-        </w:rPr>
-      </w:pPr>
-      <w:r>
-        <w:rPr>
-          <w:rFonts w:ascii="Roboto" w:cs="Roboto" w:eastAsia="Roboto" w:hAnsi="Roboto"/>
-          <w:sz w:val="24"/>
-          <w:szCs w:val="24"/>
-          <w:rtl w:val="0"/>
-        </w:rPr>
-        <w:t xml:space="preserve">Rapidité :Rapidité d’exécution des traitements (code optimisé). </w:t>
-      </w:r>
-    </w:p>
-    <w:p>
-      <w:pPr>
-        <w:numPr>
-          <w:ilvl w:val="0"/>
-          <w:numId w:val="4"/>
-        </w:numPr>
-        <w:ind w:left="720" w:hanging="360"/>
-        <w:rPr>
-          <w:rFonts w:ascii="Roboto" w:cs="Roboto" w:eastAsia="Roboto" w:hAnsi="Roboto"/>
-          <w:u w:val="none"/>
-        </w:rPr>
-      </w:pPr>
-      <w:r>
-        <w:rPr>
-          <w:rFonts w:ascii="Roboto" w:cs="Roboto" w:eastAsia="Roboto" w:hAnsi="Roboto"/>
-          <w:sz w:val="26"/>
-          <w:szCs w:val="26"/>
-          <w:rtl w:val="0"/>
-        </w:rPr>
-        <w:t xml:space="preserve">Ergonomie :</w:t>
-      </w:r>
-      <w:r>
-        <w:rPr>
-          <w:rFonts w:ascii="Roboto" w:cs="Roboto" w:eastAsia="Roboto" w:hAnsi="Roboto"/>
+          <w:rtl w:val="0"/>
+        </w:rPr>
+        <w:t xml:space="preserve">1.6</w:t>
+      </w:r>
+      <w:r>
+        <w:rPr>
+          <w:rFonts w:ascii="Georgia" w:cs="Georgia" w:eastAsia="Georgia" w:hAnsi="Georgia"/>
           <w:sz w:val="24"/>
           <w:szCs w:val="24"/>
           <w:rtl w:val="0"/>
         </w:rPr>
         <w:t xml:space="preserve"> </w:t>
       </w:r>
-    </w:p>
-    <w:p>
-      <w:pPr>
-        <w:rPr>
-          <w:rFonts w:ascii="Roboto" w:cs="Roboto" w:eastAsia="Roboto" w:hAnsi="Roboto"/>
-          <w:sz w:val="24"/>
-          <w:szCs w:val="24"/>
-        </w:rPr>
-      </w:pPr>
-      <w:r>
-        <w:rPr>
-          <w:rFonts w:ascii="Roboto" w:cs="Roboto" w:eastAsia="Roboto" w:hAnsi="Roboto"/>
-          <w:sz w:val="24"/>
-          <w:szCs w:val="24"/>
-          <w:rtl w:val="0"/>
-        </w:rPr>
-        <w:t xml:space="preserve">Les interfaces doivent être conviviales et ergonomiques. Elles doivent être simples, lisibles, confortables à l’œil et faciles à utiliser. </w:t>
-      </w:r>
-    </w:p>
-    <w:p>
-      <w:pPr>
-        <w:rPr>
-          <w:rFonts w:ascii="Roboto" w:cs="Roboto" w:eastAsia="Roboto" w:hAnsi="Roboto"/>
-          <w:sz w:val="24"/>
-          <w:szCs w:val="24"/>
-        </w:rPr>
-      </w:pPr>
-      <w:r>
-        <w:rPr>
-          <w:rtl w:val="0"/>
-        </w:rPr>
-      </w:r>
-    </w:p>
-    <w:p>
-      <w:pPr>
-        <w:numPr>
-          <w:ilvl w:val="0"/>
-          <w:numId w:val="7"/>
-        </w:numPr>
-        <w:ind w:left="720" w:hanging="360"/>
-        <w:rPr>
-          <w:rFonts w:ascii="Roboto" w:cs="Roboto" w:eastAsia="Roboto" w:hAnsi="Roboto"/>
-          <w:sz w:val="26"/>
-          <w:szCs w:val="26"/>
-          <w:u w:val="none"/>
-        </w:rPr>
-      </w:pPr>
-      <w:r>
-        <w:rPr>
-          <w:rFonts w:ascii="Roboto" w:cs="Roboto" w:eastAsia="Roboto" w:hAnsi="Roboto"/>
-          <w:sz w:val="26"/>
-          <w:szCs w:val="26"/>
-          <w:rtl w:val="0"/>
-        </w:rPr>
-        <w:t xml:space="preserve">Maintenabilité et scalabilité :</w:t>
-      </w:r>
-    </w:p>
-    <w:p>
-      <w:pPr>
-        <w:rPr>
-          <w:rFonts w:ascii="Roboto" w:cs="Roboto" w:eastAsia="Roboto" w:hAnsi="Roboto"/>
-          <w:sz w:val="24"/>
-          <w:szCs w:val="24"/>
-        </w:rPr>
-      </w:pPr>
-      <w:r>
-        <w:rPr>
-          <w:rFonts w:ascii="Roboto" w:cs="Roboto" w:eastAsia="Roboto" w:hAnsi="Roboto"/>
-          <w:sz w:val="24"/>
-          <w:szCs w:val="24"/>
-          <w:rtl w:val="0"/>
-        </w:rPr>
-        <w:t xml:space="preserve">Le code doit être compréhensible afin d’assurer son évolution et son extensibilité Pour répondre aux besoins du marché</w:t>
-      </w:r>
-    </w:p>
-    <w:p>
-      <w:pPr>
-        <w:rPr>
-          <w:rFonts w:ascii="Roboto" w:cs="Roboto" w:eastAsia="Roboto" w:hAnsi="Roboto"/>
-          <w:sz w:val="24"/>
-          <w:szCs w:val="24"/>
-        </w:rPr>
-      </w:pPr>
-      <w:r>
-        <w:rPr>
-          <w:rtl w:val="0"/>
-        </w:rPr>
-      </w:r>
-    </w:p>
-    <w:p>
-      <w:pPr>
-        <w:pStyle w:val="Heading1"/>
-        <w:rPr/>
-      </w:pPr>
-      <w:bookmarkStart w:colFirst="0" w:colLast="0" w:name="_erqnlvox68ns" w:id="8"/>
-      <w:bookmarkEnd w:id="8"/>
-      <w:r>
-        <w:rPr>
-          <w:rtl w:val="0"/>
-        </w:rPr>
-      </w:r>
-    </w:p>
-    <w:p>
-      <w:pPr>
-        <w:pStyle w:val="Heading1"/>
-        <w:rPr>
-          <w:sz w:val="40"/>
-          <w:szCs w:val="40"/>
-        </w:rPr>
-      </w:pPr>
-      <w:bookmarkStart w:colFirst="0" w:colLast="0" w:name="_9yvtc32xxdvs" w:id="9"/>
-      <w:bookmarkEnd w:id="9"/>
       <w:r>
         <w:rPr>
           <w:rFonts w:ascii="Georgia" w:cs="Georgia" w:eastAsia="Georgia" w:hAnsi="Georgia"/>
@@ -1873,41 +1935,23 @@
           <w:szCs w:val="40"/>
           <w:rtl w:val="0"/>
         </w:rPr>
-        <w:t xml:space="preserve">1.6</w:t>
-      </w:r>
-      <w:r>
-        <w:rPr>
-          <w:rFonts w:ascii="Georgia" w:cs="Georgia" w:eastAsia="Georgia" w:hAnsi="Georgia"/>
-          <w:sz w:val="24"/>
-          <w:szCs w:val="24"/>
+        <w:t xml:space="preserve">Identification des acteurs</w:t>
+      </w:r>
+      <w:r>
+        <w:rPr>
+          <w:sz w:val="40"/>
+          <w:szCs w:val="40"/>
           <w:rtl w:val="0"/>
         </w:rPr>
         <w:t xml:space="preserve"> </w:t>
       </w:r>
-      <w:r>
+    </w:p>
+    <w:p>
+      <w:pPr>
         <w:rPr>
           <w:rFonts w:ascii="Georgia" w:cs="Georgia" w:eastAsia="Georgia" w:hAnsi="Georgia"/>
           <w:sz w:val="40"/>
           <w:szCs w:val="40"/>
-          <w:rtl w:val="0"/>
-        </w:rPr>
-        <w:t xml:space="preserve">Identification des acteurs</w:t>
-      </w:r>
-      <w:r>
-        <w:rPr>
-          <w:sz w:val="40"/>
-          <w:szCs w:val="40"/>
-          <w:rtl w:val="0"/>
-        </w:rPr>
-        <w:t xml:space="preserve"> </w:t>
-      </w:r>
-    </w:p>
-    <w:p>
-      <w:pPr>
-        <w:rPr>
-          <w:rFonts w:ascii="Georgia" w:cs="Georgia" w:eastAsia="Georgia" w:hAnsi="Georgia"/>
-          <w:sz w:val="40"/>
-          <w:szCs w:val="40"/>
         </w:rPr>
       </w:pPr>
       <w:r>
@@ -2012,8 +2056,8 @@
         <w:pStyle w:val="Heading1"/>
         <w:rPr/>
       </w:pPr>
-      <w:bookmarkStart w:colFirst="0" w:colLast="0" w:name="_j7ldbnevwp3z" w:id="10"/>
-      <w:bookmarkEnd w:id="10"/>
+      <w:bookmarkStart w:colFirst="0" w:colLast="0" w:name="_heading=h.17dp8vu" w:id="11"/>
+      <w:bookmarkEnd w:id="11"/>
       <w:r>
         <w:rPr>
           <w:rtl w:val="0"/>
@@ -2030,37 +2074,44 @@
           <w:szCs w:val="24"/>
         </w:rPr>
       </w:pPr>
-      <w:bookmarkStart w:colFirst="0" w:colLast="0" w:name="_o0sbmmx9766q" w:id="11"/>
-      <w:bookmarkEnd w:id="11"/>
-      <w:r>
-        <w:rPr>
-          <w:rtl w:val="0"/>
-        </w:rPr>
-      </w:r>
-    </w:p>
-    <w:p>
-      <w:pPr>
-        <w:pStyle w:val="Heading1"/>
-        <w:rPr/>
-      </w:pPr>
-      <w:bookmarkStart w:colFirst="0" w:colLast="0" w:name="_s6zqk1ai2zzh" w:id="12"/>
+      <w:bookmarkStart w:colFirst="0" w:colLast="0" w:name="_heading=h.3rdcrjn" w:id="12"/>
       <w:bookmarkEnd w:id="12"/>
       <w:r>
         <w:rPr>
-          <w:rFonts w:ascii="Roboto" w:cs="Roboto" w:eastAsia="Roboto" w:hAnsi="Roboto"/>
-          <w:sz w:val="24"/>
-          <w:szCs w:val="24"/>
-          <w:rtl w:val="0"/>
-        </w:rPr>
-        <w:t xml:space="preserve">Le cas d'utilisation est une technique de modélisation utilisée en ingénierie logicielle pour décrire les interactions entre les utilisateurs et le système informatique. Un cas d'utilisation est une description détaillée d'un scénario dans lequel un utilisateur utilise le système pour accomplir une tâche ou un objectif spécifique.</w:t>
-      </w:r>
-      <w:r>
-        <w:rPr>
-          <w:rtl w:val="0"/>
-        </w:rPr>
-        <w:t xml:space="preserve"> </w:t>
-      </w:r>
-    </w:p>
+          <w:rtl w:val="0"/>
+        </w:rPr>
+      </w:r>
+    </w:p>
+    <w:sdt>
+      <w:sdtPr>
+        <w:tag w:val="goog_rdk_0"/>
+      </w:sdtPr>
+      <w:sdtContent>
+        <w:p>
+          <w:pPr>
+            <w:pStyle w:val="Heading1"/>
+            <w:rPr/>
+          </w:pPr>
+          <w:bookmarkStart w:colFirst="0" w:colLast="0" w:name="_heading=h.26in1rg" w:id="13"/>
+          <w:bookmarkEnd w:id="13"/>
+          <w:r>
+            <w:rPr>
+              <w:rFonts w:ascii="Roboto" w:cs="Roboto" w:eastAsia="Roboto" w:hAnsi="Roboto"/>
+              <w:sz w:val="24"/>
+              <w:szCs w:val="24"/>
+              <w:rtl w:val="0"/>
+            </w:rPr>
+            <w:t xml:space="preserve">Le cas d'utilisation est une technique de modélisation utilisée en ingénierie logicielle pour décrire les interactions entre les utilisateurs et le système informatique. Un cas d'utilisation est une description détaillée d'un scénario dans lequel un utilisateur utilise le système pour accomplir une tâche ou un objectif spécifique.</w:t>
+          </w:r>
+          <w:r>
+            <w:rPr>
+              <w:rtl w:val="0"/>
+            </w:rPr>
+            <w:t xml:space="preserve"> </w:t>
+          </w:r>
+        </w:p>
+      </w:sdtContent>
+    </w:sdt>
     <w:p>
       <w:pPr>
         <w:rPr/>
@@ -2082,7 +2133,7 @@
           <wp:inline distB="114300" distT="114300" distL="114300" distR="114300">
             <wp:extent cx="6962775" cy="4605338"/>
             <wp:effectExtent b="0" l="0" r="0" t="0"/>
-            <wp:docPr id="1" name="image1.png"/>
+            <wp:docPr id="2" name="image1.png"/>
             <a:graphic>
               <a:graphicData uri="http://schemas.openxmlformats.org/drawingml/2006/picture">
                 <pic:pic>
@@ -2091,7 +2142,7 @@
                     <pic:cNvPicPr preferRelativeResize="0"/>
                   </pic:nvPicPr>
                   <pic:blipFill>
-                    <a:blip r:embed="rId6"/>
+                    <a:blip r:embed="rId7"/>
                     <a:srcRect b="0" l="0" r="0" t="0"/>
                     <a:stretch>
                       <a:fillRect/>
@@ -2138,8 +2189,8 @@
           <w:rFonts w:ascii="Georgia" w:cs="Georgia" w:eastAsia="Georgia" w:hAnsi="Georgia"/>
         </w:rPr>
       </w:pPr>
-      <w:bookmarkStart w:colFirst="0" w:colLast="0" w:name="_mj6ivmely07l" w:id="13"/>
-      <w:bookmarkEnd w:id="13"/>
+      <w:bookmarkStart w:colFirst="0" w:colLast="0" w:name="_heading=h.lnxbz9" w:id="14"/>
+      <w:bookmarkEnd w:id="14"/>
       <w:r>
         <w:rPr>
           <w:rFonts w:ascii="Georgia" w:cs="Georgia" w:eastAsia="Georgia" w:hAnsi="Georgia"/>
@@ -2231,7 +2282,6 @@
             <w:pPr>
               <w:keepNext w:val="0"/>
               <w:keepLines w:val="0"/>
-              <w:pageBreakBefore w:val="0"/>
               <w:widowControl w:val="0"/>
               <w:pBdr>
                 <w:top w:space="0" w:sz="0" w:val="nil"/>
@@ -2269,7 +2319,6 @@
             <w:pPr>
               <w:keepNext w:val="0"/>
               <w:keepLines w:val="0"/>
-              <w:pageBreakBefore w:val="0"/>
               <w:widowControl w:val="0"/>
               <w:pBdr>
                 <w:top w:space="0" w:sz="0" w:val="nil"/>
@@ -2307,7 +2356,6 @@
             <w:pPr>
               <w:keepNext w:val="0"/>
               <w:keepLines w:val="0"/>
-              <w:pageBreakBefore w:val="0"/>
               <w:widowControl w:val="0"/>
               <w:pBdr>
                 <w:top w:space="0" w:sz="0" w:val="nil"/>
@@ -2345,7 +2393,6 @@
             <w:pPr>
               <w:keepNext w:val="0"/>
               <w:keepLines w:val="0"/>
-              <w:pageBreakBefore w:val="0"/>
               <w:widowControl w:val="0"/>
               <w:pBdr>
                 <w:top w:space="0" w:sz="0" w:val="nil"/>
@@ -2389,7 +2436,6 @@
             <w:pPr>
               <w:keepNext w:val="0"/>
               <w:keepLines w:val="0"/>
-              <w:pageBreakBefore w:val="0"/>
               <w:widowControl w:val="0"/>
               <w:pBdr>
                 <w:top w:space="0" w:sz="0" w:val="nil"/>
@@ -2427,7 +2473,6 @@
             <w:pPr>
               <w:keepNext w:val="0"/>
               <w:keepLines w:val="0"/>
-              <w:pageBreakBefore w:val="0"/>
               <w:widowControl w:val="0"/>
               <w:pBdr>
                 <w:top w:space="0" w:sz="0" w:val="nil"/>
@@ -2465,7 +2510,6 @@
             <w:pPr>
               <w:keepNext w:val="0"/>
               <w:keepLines w:val="0"/>
-              <w:pageBreakBefore w:val="0"/>
               <w:widowControl w:val="0"/>
               <w:pBdr>
                 <w:top w:space="0" w:sz="0" w:val="nil"/>
@@ -2503,7 +2547,6 @@
             <w:pPr>
               <w:keepNext w:val="0"/>
               <w:keepLines w:val="0"/>
-              <w:pageBreakBefore w:val="0"/>
               <w:widowControl w:val="0"/>
               <w:pBdr>
                 <w:top w:space="0" w:sz="0" w:val="nil"/>
@@ -2572,7 +2615,6 @@
             <w:pPr>
               <w:keepNext w:val="0"/>
               <w:keepLines w:val="0"/>
-              <w:pageBreakBefore w:val="0"/>
               <w:widowControl w:val="0"/>
               <w:pBdr>
                 <w:top w:space="0" w:sz="0" w:val="nil"/>
@@ -2610,7 +2652,6 @@
             <w:pPr>
               <w:keepNext w:val="0"/>
               <w:keepLines w:val="0"/>
-              <w:pageBreakBefore w:val="0"/>
               <w:widowControl w:val="0"/>
               <w:pBdr>
                 <w:top w:space="0" w:sz="0" w:val="nil"/>
@@ -2648,7 +2689,6 @@
             <w:pPr>
               <w:keepNext w:val="0"/>
               <w:keepLines w:val="0"/>
-              <w:pageBreakBefore w:val="0"/>
               <w:widowControl w:val="0"/>
               <w:pBdr>
                 <w:top w:space="0" w:sz="0" w:val="nil"/>
@@ -2717,7 +2757,6 @@
             <w:pPr>
               <w:keepNext w:val="0"/>
               <w:keepLines w:val="0"/>
-              <w:pageBreakBefore w:val="0"/>
               <w:widowControl w:val="0"/>
               <w:pBdr>
                 <w:top w:space="0" w:sz="0" w:val="nil"/>
@@ -2755,7 +2794,6 @@
             <w:pPr>
               <w:keepNext w:val="0"/>
               <w:keepLines w:val="0"/>
-              <w:pageBreakBefore w:val="0"/>
               <w:widowControl w:val="0"/>
               <w:pBdr>
                 <w:top w:space="0" w:sz="0" w:val="nil"/>
@@ -2793,7 +2831,6 @@
             <w:pPr>
               <w:keepNext w:val="0"/>
               <w:keepLines w:val="0"/>
-              <w:pageBreakBefore w:val="0"/>
               <w:widowControl w:val="0"/>
               <w:pBdr>
                 <w:top w:space="0" w:sz="0" w:val="nil"/>
@@ -2862,7 +2899,6 @@
             <w:pPr>
               <w:keepNext w:val="0"/>
               <w:keepLines w:val="0"/>
-              <w:pageBreakBefore w:val="0"/>
               <w:widowControl w:val="0"/>
               <w:pBdr>
                 <w:top w:space="0" w:sz="0" w:val="nil"/>
@@ -2900,7 +2936,6 @@
             <w:pPr>
               <w:keepNext w:val="0"/>
               <w:keepLines w:val="0"/>
-              <w:pageBreakBefore w:val="0"/>
               <w:widowControl w:val="0"/>
               <w:pBdr>
                 <w:top w:space="0" w:sz="0" w:val="nil"/>
@@ -2938,7 +2973,6 @@
             <w:pPr>
               <w:keepNext w:val="0"/>
               <w:keepLines w:val="0"/>
-              <w:pageBreakBefore w:val="0"/>
               <w:widowControl w:val="0"/>
               <w:pBdr>
                 <w:top w:space="0" w:sz="0" w:val="nil"/>
@@ -3007,7 +3041,6 @@
             <w:pPr>
               <w:keepNext w:val="0"/>
               <w:keepLines w:val="0"/>
-              <w:pageBreakBefore w:val="0"/>
               <w:widowControl w:val="0"/>
               <w:pBdr>
                 <w:top w:space="0" w:sz="0" w:val="nil"/>
@@ -3045,7 +3078,6 @@
             <w:pPr>
               <w:keepNext w:val="0"/>
               <w:keepLines w:val="0"/>
-              <w:pageBreakBefore w:val="0"/>
               <w:widowControl w:val="0"/>
               <w:pBdr>
                 <w:top w:space="0" w:sz="0" w:val="nil"/>
@@ -3083,7 +3115,6 @@
             <w:pPr>
               <w:keepNext w:val="0"/>
               <w:keepLines w:val="0"/>
-              <w:pageBreakBefore w:val="0"/>
               <w:widowControl w:val="0"/>
               <w:pBdr>
                 <w:top w:space="0" w:sz="0" w:val="nil"/>
@@ -3152,7 +3183,6 @@
             <w:pPr>
               <w:keepNext w:val="0"/>
               <w:keepLines w:val="0"/>
-              <w:pageBreakBefore w:val="0"/>
               <w:widowControl w:val="0"/>
               <w:pBdr>
                 <w:top w:space="0" w:sz="0" w:val="nil"/>
@@ -3190,7 +3220,6 @@
             <w:pPr>
               <w:keepNext w:val="0"/>
               <w:keepLines w:val="0"/>
-              <w:pageBreakBefore w:val="0"/>
               <w:widowControl w:val="0"/>
               <w:pBdr>
                 <w:top w:space="0" w:sz="0" w:val="nil"/>
@@ -3228,7 +3257,6 @@
             <w:pPr>
               <w:keepNext w:val="0"/>
               <w:keepLines w:val="0"/>
-              <w:pageBreakBefore w:val="0"/>
               <w:widowControl w:val="0"/>
               <w:pBdr>
                 <w:top w:space="0" w:sz="0" w:val="nil"/>
@@ -3253,6 +3281,74 @@
         </w:tc>
       </w:tr>
     </w:tbl>
+    <w:p>
+      <w:pPr>
+        <w:pStyle w:val="Heading1"/>
+        <w:rPr/>
+      </w:pPr>
+      <w:bookmarkStart w:colFirst="0" w:colLast="0" w:name="_heading=h.5esj7v7holgh" w:id="15"/>
+      <w:bookmarkEnd w:id="15"/>
+      <w:r>
+        <w:rPr>
+          <w:rtl w:val="0"/>
+        </w:rPr>
+        <w:t xml:space="preserve">1.9 Conclusion</w:t>
+      </w:r>
+    </w:p>
+    <w:p>
+      <w:pPr>
+        <w:rPr/>
+      </w:pPr>
+      <w:r>
+        <w:rPr>
+          <w:rtl w:val="0"/>
+        </w:rPr>
+      </w:r>
+    </w:p>
+    <w:p>
+      <w:pPr>
+        <w:rPr/>
+      </w:pPr>
+      <w:r>
+        <w:rPr>
+          <w:rtl w:val="0"/>
+        </w:rPr>
+        <w:t xml:space="preserve">Dans ce chapitre, nous avons pŕesente le diagramme de cas d’utilisation qui nous a</w:t>
+      </w:r>
+    </w:p>
+    <w:p>
+      <w:pPr>
+        <w:rPr/>
+      </w:pPr>
+      <w:r>
+        <w:rPr>
+          <w:rtl w:val="0"/>
+        </w:rPr>
+        <w:t xml:space="preserve">permis le découpage fonctionnel de notre système.</w:t>
+      </w:r>
+    </w:p>
+    <w:p>
+      <w:pPr>
+        <w:rPr/>
+      </w:pPr>
+      <w:r>
+        <w:rPr>
+          <w:rtl w:val="0"/>
+        </w:rPr>
+        <w:t xml:space="preserve">Dans le chapitre suivant, nous  ́elaborons le premier release tout en exposant la conception</w:t>
+      </w:r>
+    </w:p>
+    <w:p>
+      <w:pPr>
+        <w:rPr/>
+      </w:pPr>
+      <w:r>
+        <w:rPr>
+          <w:rtl w:val="0"/>
+        </w:rPr>
+        <w:t xml:space="preserve">et la réalisation.</w:t>
+      </w:r>
+    </w:p>
     <w:p>
       <w:pPr>
         <w:rPr/>
@@ -4654,6 +4750,155 @@
       <w:sz w:val="50"/>
       <w:szCs w:val="50"/>
     </w:rPr>
+  </w:style>
+  <w:style w:type="paragraph" w:styleId="Normal" w:default="1">
+    <w:name w:val="normal"/>
+  </w:style>
+  <w:style w:type="table" w:styleId="TableNormal" w:default="1">
+    <w:name w:val="Table Normal"/>
+  </w:style>
+  <w:style w:type="paragraph" w:styleId="Heading1">
+    <w:name w:val="heading 1"/>
+    <w:basedOn w:val="Normal"/>
+    <w:next w:val="Normal"/>
+    <w:pPr>
+      <w:keepNext w:val="1"/>
+      <w:keepLines w:val="1"/>
+    </w:pPr>
+    <w:rPr>
+      <w:rFonts w:ascii="Georgia" w:cs="Georgia" w:eastAsia="Georgia" w:hAnsi="Georgia"/>
+      <w:sz w:val="40"/>
+      <w:szCs w:val="40"/>
+    </w:rPr>
+  </w:style>
+  <w:style w:type="paragraph" w:styleId="Heading2">
+    <w:name w:val="heading 2"/>
+    <w:basedOn w:val="Normal"/>
+    <w:next w:val="Normal"/>
+    <w:pPr>
+      <w:keepNext w:val="1"/>
+      <w:keepLines w:val="1"/>
+      <w:pageBreakBefore w:val="0"/>
+      <w:spacing w:after="120" w:before="360" w:lineRule="auto"/>
+    </w:pPr>
+    <w:rPr>
+      <w:b w:val="0"/>
+      <w:sz w:val="32"/>
+      <w:szCs w:val="32"/>
+    </w:rPr>
+  </w:style>
+  <w:style w:type="paragraph" w:styleId="Heading3">
+    <w:name w:val="heading 3"/>
+    <w:basedOn w:val="Normal"/>
+    <w:next w:val="Normal"/>
+    <w:pPr>
+      <w:keepNext w:val="1"/>
+      <w:keepLines w:val="1"/>
+      <w:pageBreakBefore w:val="0"/>
+      <w:spacing w:after="80" w:before="320" w:lineRule="auto"/>
+    </w:pPr>
+    <w:rPr>
+      <w:b w:val="0"/>
+      <w:color w:val="434343"/>
+      <w:sz w:val="28"/>
+      <w:szCs w:val="28"/>
+    </w:rPr>
+  </w:style>
+  <w:style w:type="paragraph" w:styleId="Heading4">
+    <w:name w:val="heading 4"/>
+    <w:basedOn w:val="Normal"/>
+    <w:next w:val="Normal"/>
+    <w:pPr>
+      <w:keepNext w:val="1"/>
+      <w:keepLines w:val="1"/>
+      <w:pageBreakBefore w:val="0"/>
+      <w:spacing w:after="80" w:before="280" w:lineRule="auto"/>
+    </w:pPr>
+    <w:rPr>
+      <w:color w:val="666666"/>
+      <w:sz w:val="24"/>
+      <w:szCs w:val="24"/>
+    </w:rPr>
+  </w:style>
+  <w:style w:type="paragraph" w:styleId="Heading5">
+    <w:name w:val="heading 5"/>
+    <w:basedOn w:val="Normal"/>
+    <w:next w:val="Normal"/>
+    <w:pPr>
+      <w:keepNext w:val="1"/>
+      <w:keepLines w:val="1"/>
+      <w:pageBreakBefore w:val="0"/>
+      <w:spacing w:after="80" w:before="240" w:lineRule="auto"/>
+    </w:pPr>
+    <w:rPr>
+      <w:color w:val="666666"/>
+      <w:sz w:val="22"/>
+      <w:szCs w:val="22"/>
+    </w:rPr>
+  </w:style>
+  <w:style w:type="paragraph" w:styleId="Heading6">
+    <w:name w:val="heading 6"/>
+    <w:basedOn w:val="Normal"/>
+    <w:next w:val="Normal"/>
+    <w:pPr>
+      <w:keepNext w:val="1"/>
+      <w:keepLines w:val="1"/>
+      <w:pageBreakBefore w:val="0"/>
+      <w:spacing w:after="80" w:before="240" w:lineRule="auto"/>
+    </w:pPr>
+    <w:rPr>
+      <w:i w:val="1"/>
+      <w:color w:val="666666"/>
+      <w:sz w:val="22"/>
+      <w:szCs w:val="22"/>
+    </w:rPr>
+  </w:style>
+  <w:style w:type="paragraph" w:styleId="Title">
+    <w:name w:val="Title"/>
+    <w:basedOn w:val="Normal"/>
+    <w:next w:val="Normal"/>
+    <w:pPr>
+      <w:keepNext w:val="1"/>
+      <w:keepLines w:val="1"/>
+      <w:jc w:val="center"/>
+    </w:pPr>
+    <w:rPr>
+      <w:rFonts w:ascii="Georgia" w:cs="Georgia" w:eastAsia="Georgia" w:hAnsi="Georgia"/>
+      <w:b w:val="1"/>
+      <w:sz w:val="50"/>
+      <w:szCs w:val="50"/>
+    </w:rPr>
+  </w:style>
+  <w:style w:type="paragraph" w:styleId="Subtitle">
+    <w:name w:val="Subtitle"/>
+    <w:basedOn w:val="Normal"/>
+    <w:next w:val="Normal"/>
+    <w:pPr>
+      <w:keepNext w:val="1"/>
+      <w:keepLines w:val="1"/>
+      <w:pageBreakBefore w:val="0"/>
+      <w:spacing w:after="320" w:before="0" w:lineRule="auto"/>
+    </w:pPr>
+    <w:rPr>
+      <w:rFonts w:ascii="Arial" w:cs="Arial" w:eastAsia="Arial" w:hAnsi="Arial"/>
+      <w:i w:val="0"/>
+      <w:color w:val="666666"/>
+      <w:sz w:val="30"/>
+      <w:szCs w:val="30"/>
+    </w:rPr>
+  </w:style>
+  <w:style w:type="table" w:styleId="Table1">
+    <w:basedOn w:val="TableNormal"/>
+    <w:tblPr>
+      <w:tblStyleRowBandSize w:val="1"/>
+      <w:tblStyleColBandSize w:val="1"/>
+      <w:tblCellMar>
+        <w:top w:w="100.0" w:type="dxa"/>
+        <w:left w:w="100.0" w:type="dxa"/>
+        <w:bottom w:w="100.0" w:type="dxa"/>
+        <w:right w:w="100.0" w:type="dxa"/>
+      </w:tblCellMar>
+    </w:tblPr>
   </w:style>
   <w:style w:type="paragraph" w:styleId="Subtitle">
     <w:name w:val="Subtitle"/>
@@ -5007,4 +5252,19 @@
   </a:objectDefaults>
   <a:extraClrSchemeLst/>
 </a:theme>
+</file>
+
+<file path=customXML/item1.xml><?xml version="1.0" encoding="utf-8"?>
+<go:gDocsCustomXmlDataStorage xmlns:go="http://customooxmlschemas.google.com/" xmlns:r="http://schemas.openxmlformats.org/officeDocument/2006/relationships" uri="GoogleDocsCustomDataVersion1">
+  <go:docsCustomData xmlns:go="http://customooxmlschemas.google.com/" roundtripDataSignature="AMtx7mjxk/AE6KHRqmRSu1UemNF/BvgwQg==">AMUW2mW+6istOcvtqnmS58wO/+C/nuflfq2p8GIG3FFaJlyzeJ0Xgu/hGYiQjAu7IFJ1y6Xnnp7V7hrsXk/Zr3clXTcsD6qnThgGtC/bz5pzJ8mzmSQAzfSrISNP4lZtSaHJ4InQlbErxLV4mZTeHuqz+F9x9qeiKtuYUCB0cqEjd6k87zYqyf1koyE/CVZFxCnNkinb67zNCgRQjHumqjfim4zEXhWElShgGioGMLj+edX6NYHpsjBhC1fH5oWQEVQU54lA2Q+iI8qBlwJ7Dy31r/jWTodmaTTsW8VFq/f0hA3wq963kzcWWuVY9fqZwQUldUAJILXqDmbyGVpFHqdAPZ1R3ESsG2ABvkFMTUt3eljgAcKdes6l3yHeRHUYGGkwMO/D+MKH</go:docsCustomData>
+</go:gDocsCustomXmlDataStorage>
+</file>
+
+<file path=customXML/itemProps1.xml><?xml version="1.0" encoding="utf-8"?>
+<ds:datastoreItem xmlns:ds="http://schemas.openxmlformats.org/officeDocument/2006/customXml" ds:itemID="{11111111-1234-1234-1234-123412341234}">
+  <ds:schemaRefs>
+    <ds:schemaRef ds:uri="http://schemas.openxmlformats.org/officeDocument/2006/relationships"/>
+    <ds:schemaRef ds:uri="http://customooxmlschemas.google.com/"/>
+  </ds:schemaRefs>
+</ds:datastoreItem>
 </file>
</xml_diff>